<commit_message>
+ add rush order sreen design - fix report doc
</commit_message>
<xml_diff>
--- a/Report/Lab02-Tuan06/IT4490-710809-20172993-VuQuangDai-Tuan6.docx
+++ b/Report/Lab02-Tuan06/IT4490-710809-20172993-VuQuangDai-Tuan6.docx
@@ -99,147 +99,7 @@
           <w:sz w:val="40"/>
           <w:szCs w:val="40"/>
         </w:rPr>
-        <w:t>BÀI</w:t>
-      </w:r>
-      <w:r>
-        <w:rPr>
-          <w:rFonts w:ascii="Times New Roman" w:hAnsi="Times New Roman" w:cs="Times New Roman"/>
-          <w:b/>
-          <w:bCs/>
-          <w:sz w:val="40"/>
-          <w:szCs w:val="40"/>
-        </w:rPr>
-        <w:t xml:space="preserve"> </w:t>
-      </w:r>
-      <w:r>
-        <w:rPr>
-          <w:rFonts w:ascii="Times New Roman" w:hAnsi="Times New Roman" w:cs="Times New Roman"/>
-          <w:b/>
-          <w:bCs/>
-          <w:sz w:val="40"/>
-          <w:szCs w:val="40"/>
-        </w:rPr>
-        <w:t>THỰC</w:t>
-      </w:r>
-      <w:r>
-        <w:rPr>
-          <w:rFonts w:ascii="Times New Roman" w:hAnsi="Times New Roman" w:cs="Times New Roman"/>
-          <w:b/>
-          <w:bCs/>
-          <w:sz w:val="40"/>
-          <w:szCs w:val="40"/>
-        </w:rPr>
-        <w:t xml:space="preserve"> </w:t>
-      </w:r>
-      <w:r>
-        <w:rPr>
-          <w:rFonts w:ascii="Times New Roman" w:hAnsi="Times New Roman" w:cs="Times New Roman"/>
-          <w:b/>
-          <w:bCs/>
-          <w:sz w:val="40"/>
-          <w:szCs w:val="40"/>
-        </w:rPr>
-        <w:t>HÀNH</w:t>
-      </w:r>
-      <w:r>
-        <w:rPr>
-          <w:rFonts w:ascii="Times New Roman" w:hAnsi="Times New Roman" w:cs="Times New Roman"/>
-          <w:b/>
-          <w:bCs/>
-          <w:sz w:val="40"/>
-          <w:szCs w:val="40"/>
-        </w:rPr>
-        <w:t xml:space="preserve"> </w:t>
-      </w:r>
-      <w:r>
-        <w:rPr>
-          <w:rFonts w:ascii="Times New Roman" w:hAnsi="Times New Roman" w:cs="Times New Roman"/>
-          <w:b/>
-          <w:bCs/>
-          <w:sz w:val="40"/>
-          <w:szCs w:val="40"/>
-        </w:rPr>
-        <w:t>SỐ</w:t>
-      </w:r>
-      <w:r>
-        <w:rPr>
-          <w:rFonts w:ascii="Times New Roman" w:hAnsi="Times New Roman" w:cs="Times New Roman"/>
-          <w:b/>
-          <w:bCs/>
-          <w:sz w:val="40"/>
-          <w:szCs w:val="40"/>
-        </w:rPr>
-        <w:t xml:space="preserve"> </w:t>
-      </w:r>
-      <w:r>
-        <w:rPr>
-          <w:rFonts w:ascii="Times New Roman" w:hAnsi="Times New Roman" w:cs="Times New Roman"/>
-          <w:b/>
-          <w:bCs/>
-          <w:sz w:val="40"/>
-          <w:szCs w:val="40"/>
-        </w:rPr>
-        <w:t>02 – THIẾT</w:t>
-      </w:r>
-      <w:r>
-        <w:rPr>
-          <w:rFonts w:ascii="Times New Roman" w:hAnsi="Times New Roman" w:cs="Times New Roman"/>
-          <w:b/>
-          <w:bCs/>
-          <w:sz w:val="40"/>
-          <w:szCs w:val="40"/>
-        </w:rPr>
-        <w:t xml:space="preserve"> </w:t>
-      </w:r>
-      <w:r>
-        <w:rPr>
-          <w:rFonts w:ascii="Times New Roman" w:hAnsi="Times New Roman" w:cs="Times New Roman"/>
-          <w:b/>
-          <w:bCs/>
-          <w:sz w:val="40"/>
-          <w:szCs w:val="40"/>
-        </w:rPr>
-        <w:t>KẾ</w:t>
-      </w:r>
-      <w:r>
-        <w:rPr>
-          <w:rFonts w:ascii="Times New Roman" w:hAnsi="Times New Roman" w:cs="Times New Roman"/>
-          <w:b/>
-          <w:bCs/>
-          <w:sz w:val="40"/>
-          <w:szCs w:val="40"/>
-        </w:rPr>
-        <w:t xml:space="preserve"> </w:t>
-      </w:r>
-      <w:r>
-        <w:rPr>
-          <w:rFonts w:ascii="Times New Roman" w:hAnsi="Times New Roman" w:cs="Times New Roman"/>
-          <w:b/>
-          <w:bCs/>
-          <w:sz w:val="40"/>
-          <w:szCs w:val="40"/>
-        </w:rPr>
-        <w:t>GIAO</w:t>
-      </w:r>
-      <w:r>
-        <w:rPr>
-          <w:rFonts w:ascii="Times New Roman" w:hAnsi="Times New Roman" w:cs="Times New Roman"/>
-          <w:b/>
-          <w:bCs/>
-          <w:sz w:val="40"/>
-          <w:szCs w:val="40"/>
-        </w:rPr>
-        <w:t xml:space="preserve"> </w:t>
-      </w:r>
-      <w:r>
-        <w:rPr>
-          <w:rFonts w:ascii="Times New Roman" w:hAnsi="Times New Roman" w:cs="Times New Roman"/>
-          <w:b/>
-          <w:bCs/>
-          <w:sz w:val="40"/>
-          <w:szCs w:val="40"/>
-        </w:rPr>
-        <w:t>DIỆN</w:t>
+        <w:t>BÀI THỰC HÀNH SỐ 02 – THIẾT KẾ GIAO DIỆN</w:t>
       </w:r>
     </w:p>
     <w:p>
@@ -257,39 +117,7 @@
           <w:sz w:val="28"/>
           <w:szCs w:val="28"/>
         </w:rPr>
-        <w:t xml:space="preserve">Tuần </w:t>
-      </w:r>
-      <w:r>
-        <w:rPr>
-          <w:rFonts w:ascii="Times New Roman" w:hAnsi="Times New Roman" w:cs="Times New Roman"/>
-          <w:sz w:val="28"/>
-          <w:szCs w:val="28"/>
-        </w:rPr>
-        <w:t>6</w:t>
-      </w:r>
-      <w:r>
-        <w:rPr>
-          <w:rFonts w:ascii="Times New Roman" w:hAnsi="Times New Roman" w:cs="Times New Roman"/>
-          <w:sz w:val="28"/>
-          <w:szCs w:val="28"/>
-        </w:rPr>
-        <w:t xml:space="preserve">, ngày </w:t>
-      </w:r>
-      <w:r>
-        <w:rPr>
-          <w:rFonts w:ascii="Times New Roman" w:hAnsi="Times New Roman" w:cs="Times New Roman"/>
-          <w:sz w:val="28"/>
-          <w:szCs w:val="28"/>
-        </w:rPr>
-        <w:t>02/11</w:t>
-      </w:r>
-      <w:r>
-        <w:rPr>
-          <w:rFonts w:ascii="Times New Roman" w:hAnsi="Times New Roman" w:cs="Times New Roman"/>
-          <w:sz w:val="28"/>
-          <w:szCs w:val="28"/>
-        </w:rPr>
-        <w:t>/2021</w:t>
+        <w:t>Tuần 6, ngày 02/11/2021</w:t>
       </w:r>
       <w:r>
         <w:rPr>
@@ -302,6 +130,12 @@
     </w:p>
     <w:sdt>
       <w:sdtPr>
+        <w:rPr>
+          <w:rFonts w:asciiTheme="minorHAnsi" w:eastAsiaTheme="minorHAnsi" w:hAnsiTheme="minorHAnsi" w:cstheme="minorBidi"/>
+          <w:color w:val="auto"/>
+          <w:sz w:val="22"/>
+          <w:szCs w:val="22"/>
+        </w:rPr>
         <w:id w:val="1411575815"/>
         <w:docPartObj>
           <w:docPartGallery w:val="Table of Contents"/>
@@ -310,13 +144,9 @@
       </w:sdtPr>
       <w:sdtEndPr>
         <w:rPr>
-          <w:rFonts w:asciiTheme="minorHAnsi" w:eastAsiaTheme="minorHAnsi" w:hAnsiTheme="minorHAnsi" w:cstheme="minorBidi"/>
           <w:b/>
           <w:bCs/>
           <w:noProof/>
-          <w:color w:val="auto"/>
-          <w:sz w:val="22"/>
-          <w:szCs w:val="22"/>
         </w:rPr>
       </w:sdtEndPr>
       <w:sdtContent>
@@ -336,7 +166,9 @@
               <w:tab w:val="right" w:leader="dot" w:pos="9749"/>
             </w:tabs>
             <w:rPr>
+              <w:rFonts w:eastAsiaTheme="minorEastAsia"/>
               <w:noProof/>
+              <w:lang w:val="vi-VN" w:eastAsia="vi-VN"/>
             </w:rPr>
           </w:pPr>
           <w:r>
@@ -348,7 +180,7 @@
           <w:r>
             <w:fldChar w:fldCharType="separate"/>
           </w:r>
-          <w:hyperlink w:anchor="_Toc87053168" w:history="1">
+          <w:hyperlink w:anchor="_Toc87084494" w:history="1">
             <w:r>
               <w:rPr>
                 <w:rStyle w:val="Hyperlink"/>
@@ -358,7 +190,9 @@
             </w:r>
             <w:r>
               <w:rPr>
-                <w:noProof/>
+                <w:rFonts w:eastAsiaTheme="minorEastAsia"/>
+                <w:noProof/>
+                <w:lang w:val="vi-VN" w:eastAsia="vi-VN"/>
               </w:rPr>
               <w:tab/>
             </w:r>
@@ -388,7 +222,7 @@
                 <w:noProof/>
                 <w:webHidden/>
               </w:rPr>
-              <w:instrText xml:space="preserve"> PAGEREF _Toc87053168 \h </w:instrText>
+              <w:instrText xml:space="preserve"> PAGEREF _Toc87084494 \h </w:instrText>
             </w:r>
             <w:r>
               <w:rPr>
@@ -427,10 +261,12 @@
               <w:tab w:val="right" w:leader="dot" w:pos="9749"/>
             </w:tabs>
             <w:rPr>
+              <w:rFonts w:eastAsiaTheme="minorEastAsia"/>
               <w:noProof/>
+              <w:lang w:val="vi-VN" w:eastAsia="vi-VN"/>
             </w:rPr>
           </w:pPr>
-          <w:hyperlink w:anchor="_Toc87053169" w:history="1">
+          <w:hyperlink w:anchor="_Toc87084495" w:history="1">
             <w:r>
               <w:rPr>
                 <w:rStyle w:val="Hyperlink"/>
@@ -440,7 +276,9 @@
             </w:r>
             <w:r>
               <w:rPr>
-                <w:noProof/>
+                <w:rFonts w:eastAsiaTheme="minorEastAsia"/>
+                <w:noProof/>
+                <w:lang w:val="vi-VN" w:eastAsia="vi-VN"/>
               </w:rPr>
               <w:tab/>
             </w:r>
@@ -470,7 +308,7 @@
                 <w:noProof/>
                 <w:webHidden/>
               </w:rPr>
-              <w:instrText xml:space="preserve"> PAGEREF _Toc87053169 \h </w:instrText>
+              <w:instrText xml:space="preserve"> PAGEREF _Toc87084495 \h </w:instrText>
             </w:r>
             <w:r>
               <w:rPr>
@@ -509,10 +347,12 @@
               <w:tab w:val="right" w:leader="dot" w:pos="9749"/>
             </w:tabs>
             <w:rPr>
+              <w:rFonts w:eastAsiaTheme="minorEastAsia"/>
               <w:noProof/>
+              <w:lang w:val="vi-VN" w:eastAsia="vi-VN"/>
             </w:rPr>
           </w:pPr>
-          <w:hyperlink w:anchor="_Toc87053170" w:history="1">
+          <w:hyperlink w:anchor="_Toc87084496" w:history="1">
             <w:r>
               <w:rPr>
                 <w:rStyle w:val="Hyperlink"/>
@@ -522,7 +362,9 @@
             </w:r>
             <w:r>
               <w:rPr>
-                <w:noProof/>
+                <w:rFonts w:eastAsiaTheme="minorEastAsia"/>
+                <w:noProof/>
+                <w:lang w:val="vi-VN" w:eastAsia="vi-VN"/>
               </w:rPr>
               <w:tab/>
             </w:r>
@@ -552,7 +394,7 @@
                 <w:noProof/>
                 <w:webHidden/>
               </w:rPr>
-              <w:instrText xml:space="preserve"> PAGEREF _Toc87053170 \h </w:instrText>
+              <w:instrText xml:space="preserve"> PAGEREF _Toc87084496 \h </w:instrText>
             </w:r>
             <w:r>
               <w:rPr>
@@ -572,7 +414,7 @@
                 <w:noProof/>
                 <w:webHidden/>
               </w:rPr>
-              <w:t>6</w:t>
+              <w:t>7</w:t>
             </w:r>
             <w:r>
               <w:rPr>
@@ -591,10 +433,12 @@
               <w:tab w:val="right" w:leader="dot" w:pos="9749"/>
             </w:tabs>
             <w:rPr>
+              <w:rFonts w:eastAsiaTheme="minorEastAsia"/>
               <w:noProof/>
+              <w:lang w:val="vi-VN" w:eastAsia="vi-VN"/>
             </w:rPr>
           </w:pPr>
-          <w:hyperlink w:anchor="_Toc87053171" w:history="1">
+          <w:hyperlink w:anchor="_Toc87084497" w:history="1">
             <w:r>
               <w:rPr>
                 <w:rStyle w:val="Hyperlink"/>
@@ -604,7 +448,9 @@
             </w:r>
             <w:r>
               <w:rPr>
-                <w:noProof/>
+                <w:rFonts w:eastAsiaTheme="minorEastAsia"/>
+                <w:noProof/>
+                <w:lang w:val="vi-VN" w:eastAsia="vi-VN"/>
               </w:rPr>
               <w:tab/>
             </w:r>
@@ -634,7 +480,7 @@
                 <w:noProof/>
                 <w:webHidden/>
               </w:rPr>
-              <w:instrText xml:space="preserve"> PAGEREF _Toc87053171 \h </w:instrText>
+              <w:instrText xml:space="preserve"> PAGEREF _Toc87084497 \h </w:instrText>
             </w:r>
             <w:r>
               <w:rPr>
@@ -673,10 +519,12 @@
               <w:tab w:val="right" w:leader="dot" w:pos="9749"/>
             </w:tabs>
             <w:rPr>
+              <w:rFonts w:eastAsiaTheme="minorEastAsia"/>
               <w:noProof/>
+              <w:lang w:val="vi-VN" w:eastAsia="vi-VN"/>
             </w:rPr>
           </w:pPr>
-          <w:hyperlink w:anchor="_Toc87053172" w:history="1">
+          <w:hyperlink w:anchor="_Toc87084498" w:history="1">
             <w:r>
               <w:rPr>
                 <w:rStyle w:val="Hyperlink"/>
@@ -686,7 +534,9 @@
             </w:r>
             <w:r>
               <w:rPr>
-                <w:noProof/>
+                <w:rFonts w:eastAsiaTheme="minorEastAsia"/>
+                <w:noProof/>
+                <w:lang w:val="vi-VN" w:eastAsia="vi-VN"/>
               </w:rPr>
               <w:tab/>
             </w:r>
@@ -716,7 +566,7 @@
                 <w:noProof/>
                 <w:webHidden/>
               </w:rPr>
-              <w:instrText xml:space="preserve"> PAGEREF _Toc87053172 \h </w:instrText>
+              <w:instrText xml:space="preserve"> PAGEREF _Toc87084498 \h </w:instrText>
             </w:r>
             <w:r>
               <w:rPr>
@@ -755,10 +605,12 @@
               <w:tab w:val="right" w:leader="dot" w:pos="9749"/>
             </w:tabs>
             <w:rPr>
+              <w:rFonts w:eastAsiaTheme="minorEastAsia"/>
               <w:noProof/>
+              <w:lang w:val="vi-VN" w:eastAsia="vi-VN"/>
             </w:rPr>
           </w:pPr>
-          <w:hyperlink w:anchor="_Toc87053173" w:history="1">
+          <w:hyperlink w:anchor="_Toc87084499" w:history="1">
             <w:r>
               <w:rPr>
                 <w:rStyle w:val="Hyperlink"/>
@@ -768,7 +620,9 @@
             </w:r>
             <w:r>
               <w:rPr>
-                <w:noProof/>
+                <w:rFonts w:eastAsiaTheme="minorEastAsia"/>
+                <w:noProof/>
+                <w:lang w:val="vi-VN" w:eastAsia="vi-VN"/>
               </w:rPr>
               <w:tab/>
             </w:r>
@@ -798,7 +652,7 @@
                 <w:noProof/>
                 <w:webHidden/>
               </w:rPr>
-              <w:instrText xml:space="preserve"> PAGEREF _Toc87053173 \h </w:instrText>
+              <w:instrText xml:space="preserve"> PAGEREF _Toc87084499 \h </w:instrText>
             </w:r>
             <w:r>
               <w:rPr>
@@ -818,7 +672,7 @@
                 <w:noProof/>
                 <w:webHidden/>
               </w:rPr>
-              <w:t>7</w:t>
+              <w:t>8</w:t>
             </w:r>
             <w:r>
               <w:rPr>
@@ -837,10 +691,12 @@
               <w:tab w:val="right" w:leader="dot" w:pos="9749"/>
             </w:tabs>
             <w:rPr>
+              <w:rFonts w:eastAsiaTheme="minorEastAsia"/>
               <w:noProof/>
+              <w:lang w:val="vi-VN" w:eastAsia="vi-VN"/>
             </w:rPr>
           </w:pPr>
-          <w:hyperlink w:anchor="_Toc87053174" w:history="1">
+          <w:hyperlink w:anchor="_Toc87084500" w:history="1">
             <w:r>
               <w:rPr>
                 <w:rStyle w:val="Hyperlink"/>
@@ -850,7 +706,9 @@
             </w:r>
             <w:r>
               <w:rPr>
-                <w:noProof/>
+                <w:rFonts w:eastAsiaTheme="minorEastAsia"/>
+                <w:noProof/>
+                <w:lang w:val="vi-VN" w:eastAsia="vi-VN"/>
               </w:rPr>
               <w:tab/>
             </w:r>
@@ -880,7 +738,7 @@
                 <w:noProof/>
                 <w:webHidden/>
               </w:rPr>
-              <w:instrText xml:space="preserve"> PAGEREF _Toc87053174 \h </w:instrText>
+              <w:instrText xml:space="preserve"> PAGEREF _Toc87084500 \h </w:instrText>
             </w:r>
             <w:r>
               <w:rPr>
@@ -1345,7 +1203,7 @@
             <w:noProof/>
             <w:webHidden/>
           </w:rPr>
-          <w:t>5</w:t>
+          <w:t>6</w:t>
         </w:r>
         <w:r>
           <w:rPr>
@@ -1481,7 +1339,7 @@
             <w:noProof/>
             <w:webHidden/>
           </w:rPr>
-          <w:t>6</w:t>
+          <w:t>7</w:t>
         </w:r>
         <w:r>
           <w:rPr>
@@ -1617,7 +1475,7 @@
             <w:noProof/>
             <w:webHidden/>
           </w:rPr>
-          <w:t>7</w:t>
+          <w:t>8</w:t>
         </w:r>
         <w:r>
           <w:rPr>
@@ -1753,7 +1611,7 @@
             <w:noProof/>
             <w:webHidden/>
           </w:rPr>
-          <w:t>8</w:t>
+          <w:t>9</w:t>
         </w:r>
         <w:r>
           <w:rPr>
@@ -1889,7 +1747,7 @@
             <w:noProof/>
             <w:webHidden/>
           </w:rPr>
-          <w:t>9</w:t>
+          <w:t>10</w:t>
         </w:r>
         <w:r>
           <w:rPr>
@@ -2059,7 +1917,7 @@
       <w:pPr>
         <w:pStyle w:val="Heading1"/>
       </w:pPr>
-      <w:bookmarkStart w:id="0" w:name="_Toc87053168"/>
+      <w:bookmarkStart w:id="0" w:name="_Toc87084494"/>
       <w:r>
         <w:lastRenderedPageBreak/>
         <w:t xml:space="preserve">Thiết kế giao diện người dùng (User </w:t>
@@ -2076,7 +1934,7 @@
       <w:pPr>
         <w:pStyle w:val="Heading2"/>
       </w:pPr>
-      <w:bookmarkStart w:id="1" w:name="_Toc87053169"/>
+      <w:bookmarkStart w:id="1" w:name="_Toc87084495"/>
       <w:r>
         <w:t>Tạo các ảnh màn hình</w:t>
       </w:r>
@@ -2114,6 +1972,7 @@
       <w:r>
         <w:rPr>
           <w:rFonts w:ascii="Times New Roman" w:hAnsi="Times New Roman" w:cs="Times New Roman"/>
+          <w:noProof/>
           <w:sz w:val="26"/>
           <w:szCs w:val="26"/>
         </w:rPr>
@@ -2168,24 +2027,14 @@
       <w:r>
         <w:t xml:space="preserve">Hình </w:t>
       </w:r>
-      <w:r>
-        <w:fldChar w:fldCharType="begin"/>
-      </w:r>
-      <w:r>
-        <w:instrText xml:space="preserve"> SEQ Hình \* ARABIC </w:instrText>
-      </w:r>
-      <w:r>
-        <w:fldChar w:fldCharType="separate"/>
-      </w:r>
-      <w:r>
-        <w:rPr>
-          <w:noProof/>
-        </w:rPr>
-        <w:t>1</w:t>
-      </w:r>
-      <w:r>
-        <w:fldChar w:fldCharType="end"/>
-      </w:r>
+      <w:fldSimple w:instr=" SEQ Hình \* ARABIC ">
+        <w:r>
+          <w:rPr>
+            <w:noProof/>
+          </w:rPr>
+          <w:t>1</w:t>
+        </w:r>
+      </w:fldSimple>
       <w:r>
         <w:t>: Splash Screen</w:t>
       </w:r>
@@ -2215,6 +2064,7 @@
       <w:r>
         <w:rPr>
           <w:rFonts w:ascii="Times New Roman" w:hAnsi="Times New Roman" w:cs="Times New Roman"/>
+          <w:noProof/>
           <w:sz w:val="26"/>
           <w:szCs w:val="26"/>
         </w:rPr>
@@ -2269,24 +2119,14 @@
       <w:r>
         <w:t xml:space="preserve">Hình </w:t>
       </w:r>
-      <w:r>
-        <w:fldChar w:fldCharType="begin"/>
-      </w:r>
-      <w:r>
-        <w:instrText xml:space="preserve"> SEQ Hình \* ARABIC </w:instrText>
-      </w:r>
-      <w:r>
-        <w:fldChar w:fldCharType="separate"/>
-      </w:r>
-      <w:r>
-        <w:rPr>
-          <w:noProof/>
-        </w:rPr>
-        <w:t>2</w:t>
-      </w:r>
-      <w:r>
-        <w:fldChar w:fldCharType="end"/>
-      </w:r>
+      <w:fldSimple w:instr=" SEQ Hình \* ARABIC ">
+        <w:r>
+          <w:rPr>
+            <w:noProof/>
+          </w:rPr>
+          <w:t>2</w:t>
+        </w:r>
+      </w:fldSimple>
       <w:r>
         <w:t>: Home Screen</w:t>
       </w:r>
@@ -2325,6 +2165,7 @@
       <w:r>
         <w:rPr>
           <w:rFonts w:ascii="Times New Roman" w:hAnsi="Times New Roman" w:cs="Times New Roman"/>
+          <w:noProof/>
           <w:sz w:val="26"/>
           <w:szCs w:val="26"/>
         </w:rPr>
@@ -2374,24 +2215,14 @@
       <w:r>
         <w:t xml:space="preserve">Hình </w:t>
       </w:r>
-      <w:r>
-        <w:fldChar w:fldCharType="begin"/>
-      </w:r>
-      <w:r>
-        <w:instrText xml:space="preserve"> SEQ Hình \* ARABIC </w:instrText>
-      </w:r>
-      <w:r>
-        <w:fldChar w:fldCharType="separate"/>
-      </w:r>
-      <w:r>
-        <w:rPr>
-          <w:noProof/>
-        </w:rPr>
-        <w:t>3</w:t>
-      </w:r>
-      <w:r>
-        <w:fldChar w:fldCharType="end"/>
-      </w:r>
+      <w:fldSimple w:instr=" SEQ Hình \* ARABIC ">
+        <w:r>
+          <w:rPr>
+            <w:noProof/>
+          </w:rPr>
+          <w:t>3</w:t>
+        </w:r>
+      </w:fldSimple>
       <w:r>
         <w:t>: Cart Screen</w:t>
       </w:r>
@@ -2427,16 +2258,11 @@
         <w:keepNext/>
       </w:pPr>
       <w:r>
-        <w:rPr>
-          <w:rFonts w:ascii="Times New Roman" w:hAnsi="Times New Roman" w:cs="Times New Roman"/>
-          <w:sz w:val="26"/>
-          <w:szCs w:val="26"/>
-        </w:rPr>
         <w:drawing>
-          <wp:inline distT="0" distB="0" distL="0" distR="0" wp14:anchorId="5E59C8B3" wp14:editId="2D425803">
-            <wp:extent cx="6196965" cy="3460115"/>
-            <wp:effectExtent l="0" t="0" r="0" b="6985"/>
-            <wp:docPr id="15" name="Picture 15" descr="Graphical user interface, application&#10;&#10;Description automatically generated"/>
+          <wp:inline distT="0" distB="0" distL="0" distR="0" wp14:anchorId="7B75E49D" wp14:editId="70A3127C">
+            <wp:extent cx="6196965" cy="3467735"/>
+            <wp:effectExtent l="0" t="0" r="0" b="0"/>
+            <wp:docPr id="4" name="Picture 4" descr="Graphical user interface, application&#10;&#10;Description automatically generated"/>
             <wp:cNvGraphicFramePr>
               <a:graphicFrameLocks xmlns:a="http://schemas.openxmlformats.org/drawingml/2006/main" noChangeAspect="1"/>
             </wp:cNvGraphicFramePr>
@@ -2444,7 +2270,7 @@
               <a:graphicData uri="http://schemas.openxmlformats.org/drawingml/2006/picture">
                 <pic:pic xmlns:pic="http://schemas.openxmlformats.org/drawingml/2006/picture">
                   <pic:nvPicPr>
-                    <pic:cNvPr id="15" name="Picture 15" descr="Graphical user interface, application&#10;&#10;Description automatically generated"/>
+                    <pic:cNvPr id="4" name="Picture 4" descr="Graphical user interface, application&#10;&#10;Description automatically generated"/>
                     <pic:cNvPicPr/>
                   </pic:nvPicPr>
                   <pic:blipFill>
@@ -2456,7 +2282,7 @@
                   <pic:spPr>
                     <a:xfrm>
                       <a:off x="0" y="0"/>
-                      <a:ext cx="6196965" cy="3460115"/>
+                      <a:ext cx="6196965" cy="3467735"/>
                     </a:xfrm>
                     <a:prstGeom prst="rect">
                       <a:avLst/>
@@ -2483,24 +2309,14 @@
       <w:r>
         <w:t xml:space="preserve">Hình </w:t>
       </w:r>
-      <w:r>
-        <w:fldChar w:fldCharType="begin"/>
-      </w:r>
-      <w:r>
-        <w:instrText xml:space="preserve"> SEQ Hình \* ARABIC </w:instrText>
-      </w:r>
-      <w:r>
-        <w:fldChar w:fldCharType="separate"/>
-      </w:r>
-      <w:r>
-        <w:rPr>
-          <w:noProof/>
-        </w:rPr>
-        <w:t>4</w:t>
-      </w:r>
-      <w:r>
-        <w:fldChar w:fldCharType="end"/>
-      </w:r>
+      <w:fldSimple w:instr=" SEQ Hình \* ARABIC ">
+        <w:r>
+          <w:rPr>
+            <w:noProof/>
+          </w:rPr>
+          <w:t>4</w:t>
+        </w:r>
+      </w:fldSimple>
       <w:r>
         <w:t>: DeliveryFormScreen</w:t>
       </w:r>
@@ -2538,14 +2354,103 @@
           <w:szCs w:val="26"/>
         </w:rPr>
         <w:lastRenderedPageBreak/>
-        <w:t>Màn hình Invoice</w:t>
-      </w:r>
+        <w:t>Màn hình Rush Order Form</w:t>
+      </w:r>
+    </w:p>
+    <w:p>
+      <w:pPr>
+        <w:keepNext/>
+      </w:pPr>
       <w:r>
         <w:rPr>
           <w:rFonts w:ascii="Times New Roman" w:hAnsi="Times New Roman" w:cs="Times New Roman"/>
           <w:sz w:val="26"/>
           <w:szCs w:val="26"/>
         </w:rPr>
+        <w:drawing>
+          <wp:inline distT="0" distB="0" distL="0" distR="0" wp14:anchorId="215508FB" wp14:editId="055AB0A7">
+            <wp:extent cx="6196965" cy="3461385"/>
+            <wp:effectExtent l="0" t="0" r="0" b="5715"/>
+            <wp:docPr id="5" name="Picture 5" descr="Graphical user interface, text, application, email&#10;&#10;Description automatically generated"/>
+            <wp:cNvGraphicFramePr>
+              <a:graphicFrameLocks xmlns:a="http://schemas.openxmlformats.org/drawingml/2006/main" noChangeAspect="1"/>
+            </wp:cNvGraphicFramePr>
+            <a:graphic xmlns:a="http://schemas.openxmlformats.org/drawingml/2006/main">
+              <a:graphicData uri="http://schemas.openxmlformats.org/drawingml/2006/picture">
+                <pic:pic xmlns:pic="http://schemas.openxmlformats.org/drawingml/2006/picture">
+                  <pic:nvPicPr>
+                    <pic:cNvPr id="5" name="Picture 5" descr="Graphical user interface, text, application, email&#10;&#10;Description automatically generated"/>
+                    <pic:cNvPicPr/>
+                  </pic:nvPicPr>
+                  <pic:blipFill>
+                    <a:blip r:embed="rId15"/>
+                    <a:stretch>
+                      <a:fillRect/>
+                    </a:stretch>
+                  </pic:blipFill>
+                  <pic:spPr>
+                    <a:xfrm>
+                      <a:off x="0" y="0"/>
+                      <a:ext cx="6196965" cy="3461385"/>
+                    </a:xfrm>
+                    <a:prstGeom prst="rect">
+                      <a:avLst/>
+                    </a:prstGeom>
+                  </pic:spPr>
+                </pic:pic>
+              </a:graphicData>
+            </a:graphic>
+          </wp:inline>
+        </w:drawing>
+      </w:r>
+    </w:p>
+    <w:p>
+      <w:pPr>
+        <w:pStyle w:val="Caption"/>
+        <w:jc w:val="center"/>
+        <w:rPr>
+          <w:rFonts w:ascii="Times New Roman" w:hAnsi="Times New Roman" w:cs="Times New Roman"/>
+          <w:sz w:val="26"/>
+          <w:szCs w:val="26"/>
+        </w:rPr>
+      </w:pPr>
+      <w:r>
+        <w:t xml:space="preserve">Hình </w:t>
+      </w:r>
+      <w:fldSimple w:instr=" SEQ Hình \* ARABIC ">
+        <w:r>
+          <w:rPr>
+            <w:noProof/>
+          </w:rPr>
+          <w:t>5</w:t>
+        </w:r>
+      </w:fldSimple>
+      <w:r>
+        <w:t>: RushOrderFormScreen</w:t>
+      </w:r>
+    </w:p>
+    <w:p>
+      <w:pPr>
+        <w:rPr>
+          <w:rFonts w:ascii="Times New Roman" w:hAnsi="Times New Roman" w:cs="Times New Roman"/>
+          <w:sz w:val="26"/>
+          <w:szCs w:val="26"/>
+        </w:rPr>
+      </w:pPr>
+      <w:r>
+        <w:rPr>
+          <w:rFonts w:ascii="Times New Roman" w:hAnsi="Times New Roman" w:cs="Times New Roman"/>
+          <w:sz w:val="26"/>
+          <w:szCs w:val="26"/>
+        </w:rPr>
+        <w:t>Màn hình Invoice</w:t>
+      </w:r>
+      <w:r>
+        <w:rPr>
+          <w:rFonts w:ascii="Times New Roman" w:hAnsi="Times New Roman" w:cs="Times New Roman"/>
+          <w:sz w:val="26"/>
+          <w:szCs w:val="26"/>
+        </w:rPr>
         <w:t>:</w:t>
       </w:r>
     </w:p>
@@ -2556,6 +2461,7 @@
       <w:r>
         <w:rPr>
           <w:rFonts w:ascii="Times New Roman" w:hAnsi="Times New Roman" w:cs="Times New Roman"/>
+          <w:noProof/>
           <w:sz w:val="26"/>
           <w:szCs w:val="26"/>
         </w:rPr>
@@ -2575,7 +2481,7 @@
                     <pic:cNvPicPr/>
                   </pic:nvPicPr>
                   <pic:blipFill>
-                    <a:blip r:embed="rId15"/>
+                    <a:blip r:embed="rId16"/>
                     <a:stretch>
                       <a:fillRect/>
                     </a:stretch>
@@ -2610,24 +2516,14 @@
       <w:r>
         <w:t xml:space="preserve">Hình </w:t>
       </w:r>
-      <w:r>
-        <w:fldChar w:fldCharType="begin"/>
-      </w:r>
-      <w:r>
-        <w:instrText xml:space="preserve"> SEQ Hình \* ARABIC </w:instrText>
-      </w:r>
-      <w:r>
-        <w:fldChar w:fldCharType="separate"/>
-      </w:r>
-      <w:r>
-        <w:rPr>
-          <w:noProof/>
-        </w:rPr>
-        <w:t>5</w:t>
-      </w:r>
-      <w:r>
-        <w:fldChar w:fldCharType="end"/>
-      </w:r>
+      <w:fldSimple w:instr=" SEQ Hình \* ARABIC ">
+        <w:r>
+          <w:rPr>
+            <w:noProof/>
+          </w:rPr>
+          <w:t>6</w:t>
+        </w:r>
+      </w:fldSimple>
       <w:r>
         <w:t>: InvoiceScreen</w:t>
       </w:r>
@@ -2647,6 +2543,24 @@
           <w:sz w:val="26"/>
           <w:szCs w:val="26"/>
         </w:rPr>
+        <w:br w:type="page"/>
+      </w:r>
+    </w:p>
+    <w:p>
+      <w:pPr>
+        <w:rPr>
+          <w:rFonts w:ascii="Times New Roman" w:hAnsi="Times New Roman" w:cs="Times New Roman"/>
+          <w:sz w:val="26"/>
+          <w:szCs w:val="26"/>
+        </w:rPr>
+      </w:pPr>
+      <w:r>
+        <w:rPr>
+          <w:rFonts w:ascii="Times New Roman" w:hAnsi="Times New Roman" w:cs="Times New Roman"/>
+          <w:sz w:val="26"/>
+          <w:szCs w:val="26"/>
+        </w:rPr>
+        <w:lastRenderedPageBreak/>
         <w:t>Màn hình Payment:</w:t>
       </w:r>
     </w:p>
@@ -2657,6 +2571,7 @@
       <w:r>
         <w:rPr>
           <w:rFonts w:ascii="Times New Roman" w:hAnsi="Times New Roman" w:cs="Times New Roman"/>
+          <w:noProof/>
           <w:sz w:val="26"/>
           <w:szCs w:val="26"/>
         </w:rPr>
@@ -2673,125 +2588,6 @@
                 <pic:pic xmlns:pic="http://schemas.openxmlformats.org/drawingml/2006/picture">
                   <pic:nvPicPr>
                     <pic:cNvPr id="17" name="Picture 17" descr="Graphical user interface, application&#10;&#10;Description automatically generated"/>
-                    <pic:cNvPicPr/>
-                  </pic:nvPicPr>
-                  <pic:blipFill>
-                    <a:blip r:embed="rId16"/>
-                    <a:stretch>
-                      <a:fillRect/>
-                    </a:stretch>
-                  </pic:blipFill>
-                  <pic:spPr>
-                    <a:xfrm>
-                      <a:off x="0" y="0"/>
-                      <a:ext cx="6196965" cy="3460115"/>
-                    </a:xfrm>
-                    <a:prstGeom prst="rect">
-                      <a:avLst/>
-                    </a:prstGeom>
-                  </pic:spPr>
-                </pic:pic>
-              </a:graphicData>
-            </a:graphic>
-          </wp:inline>
-        </w:drawing>
-      </w:r>
-    </w:p>
-    <w:p>
-      <w:pPr>
-        <w:pStyle w:val="Caption"/>
-        <w:jc w:val="center"/>
-        <w:rPr>
-          <w:rFonts w:ascii="Times New Roman" w:hAnsi="Times New Roman" w:cs="Times New Roman"/>
-          <w:sz w:val="26"/>
-          <w:szCs w:val="26"/>
-        </w:rPr>
-      </w:pPr>
-      <w:bookmarkStart w:id="7" w:name="_Toc87053180"/>
-      <w:r>
-        <w:t xml:space="preserve">Hình </w:t>
-      </w:r>
-      <w:r>
-        <w:fldChar w:fldCharType="begin"/>
-      </w:r>
-      <w:r>
-        <w:instrText xml:space="preserve"> SEQ Hình \* ARABIC </w:instrText>
-      </w:r>
-      <w:r>
-        <w:fldChar w:fldCharType="separate"/>
-      </w:r>
-      <w:r>
-        <w:rPr>
-          <w:noProof/>
-        </w:rPr>
-        <w:t>6</w:t>
-      </w:r>
-      <w:r>
-        <w:fldChar w:fldCharType="end"/>
-      </w:r>
-      <w:r>
-        <w:t>: PaymentScreen</w:t>
-      </w:r>
-      <w:bookmarkEnd w:id="7"/>
-    </w:p>
-    <w:p>
-      <w:pPr>
-        <w:rPr>
-          <w:rFonts w:ascii="Times New Roman" w:hAnsi="Times New Roman" w:cs="Times New Roman"/>
-          <w:sz w:val="26"/>
-          <w:szCs w:val="26"/>
-        </w:rPr>
-      </w:pPr>
-      <w:r>
-        <w:rPr>
-          <w:rFonts w:ascii="Times New Roman" w:hAnsi="Times New Roman" w:cs="Times New Roman"/>
-          <w:sz w:val="26"/>
-          <w:szCs w:val="26"/>
-        </w:rPr>
-        <w:br w:type="page"/>
-      </w:r>
-    </w:p>
-    <w:p>
-      <w:pPr>
-        <w:rPr>
-          <w:rFonts w:ascii="Times New Roman" w:hAnsi="Times New Roman" w:cs="Times New Roman"/>
-          <w:sz w:val="26"/>
-          <w:szCs w:val="26"/>
-        </w:rPr>
-      </w:pPr>
-      <w:r>
-        <w:rPr>
-          <w:rFonts w:ascii="Times New Roman" w:hAnsi="Times New Roman" w:cs="Times New Roman"/>
-          <w:sz w:val="26"/>
-          <w:szCs w:val="26"/>
-        </w:rPr>
-        <w:lastRenderedPageBreak/>
-        <w:t>Màn hình Payment Result:</w:t>
-      </w:r>
-    </w:p>
-    <w:p>
-      <w:pPr>
-        <w:keepNext/>
-      </w:pPr>
-      <w:r>
-        <w:rPr>
-          <w:rFonts w:ascii="Times New Roman" w:hAnsi="Times New Roman" w:cs="Times New Roman"/>
-          <w:sz w:val="26"/>
-          <w:szCs w:val="26"/>
-        </w:rPr>
-        <w:drawing>
-          <wp:inline distT="0" distB="0" distL="0" distR="0" wp14:anchorId="1C37353E" wp14:editId="61DED89C">
-            <wp:extent cx="6196965" cy="3460115"/>
-            <wp:effectExtent l="0" t="0" r="0" b="6985"/>
-            <wp:docPr id="18" name="Picture 18" descr="Graphical user interface&#10;&#10;Description automatically generated"/>
-            <wp:cNvGraphicFramePr>
-              <a:graphicFrameLocks xmlns:a="http://schemas.openxmlformats.org/drawingml/2006/main" noChangeAspect="1"/>
-            </wp:cNvGraphicFramePr>
-            <a:graphic xmlns:a="http://schemas.openxmlformats.org/drawingml/2006/main">
-              <a:graphicData uri="http://schemas.openxmlformats.org/drawingml/2006/picture">
-                <pic:pic xmlns:pic="http://schemas.openxmlformats.org/drawingml/2006/picture">
-                  <pic:nvPicPr>
-                    <pic:cNvPr id="18" name="Picture 18" descr="Graphical user interface&#10;&#10;Description automatically generated"/>
                     <pic:cNvPicPr/>
                   </pic:nvPicPr>
                   <pic:blipFill>
@@ -2826,28 +2622,110 @@
           <w:szCs w:val="26"/>
         </w:rPr>
       </w:pPr>
+      <w:bookmarkStart w:id="7" w:name="_Toc87053180"/>
+      <w:r>
+        <w:t xml:space="preserve">Hình </w:t>
+      </w:r>
+      <w:fldSimple w:instr=" SEQ Hình \* ARABIC ">
+        <w:r>
+          <w:rPr>
+            <w:noProof/>
+          </w:rPr>
+          <w:t>7</w:t>
+        </w:r>
+      </w:fldSimple>
+      <w:r>
+        <w:t>: PaymentScreen</w:t>
+      </w:r>
+      <w:bookmarkEnd w:id="7"/>
+    </w:p>
+    <w:p>
+      <w:pPr>
+        <w:rPr>
+          <w:rFonts w:ascii="Times New Roman" w:hAnsi="Times New Roman" w:cs="Times New Roman"/>
+          <w:sz w:val="26"/>
+          <w:szCs w:val="26"/>
+        </w:rPr>
+      </w:pPr>
+      <w:r>
+        <w:rPr>
+          <w:rFonts w:ascii="Times New Roman" w:hAnsi="Times New Roman" w:cs="Times New Roman"/>
+          <w:sz w:val="26"/>
+          <w:szCs w:val="26"/>
+        </w:rPr>
+        <w:t>Màn hình Payment Result:</w:t>
+      </w:r>
+    </w:p>
+    <w:p>
+      <w:pPr>
+        <w:keepNext/>
+      </w:pPr>
+      <w:r>
+        <w:rPr>
+          <w:rFonts w:ascii="Times New Roman" w:hAnsi="Times New Roman" w:cs="Times New Roman"/>
+          <w:noProof/>
+          <w:sz w:val="26"/>
+          <w:szCs w:val="26"/>
+        </w:rPr>
+        <w:drawing>
+          <wp:inline distT="0" distB="0" distL="0" distR="0" wp14:anchorId="1C37353E" wp14:editId="61DED89C">
+            <wp:extent cx="6196965" cy="3460115"/>
+            <wp:effectExtent l="0" t="0" r="0" b="6985"/>
+            <wp:docPr id="18" name="Picture 18" descr="Graphical user interface&#10;&#10;Description automatically generated"/>
+            <wp:cNvGraphicFramePr>
+              <a:graphicFrameLocks xmlns:a="http://schemas.openxmlformats.org/drawingml/2006/main" noChangeAspect="1"/>
+            </wp:cNvGraphicFramePr>
+            <a:graphic xmlns:a="http://schemas.openxmlformats.org/drawingml/2006/main">
+              <a:graphicData uri="http://schemas.openxmlformats.org/drawingml/2006/picture">
+                <pic:pic xmlns:pic="http://schemas.openxmlformats.org/drawingml/2006/picture">
+                  <pic:nvPicPr>
+                    <pic:cNvPr id="18" name="Picture 18" descr="Graphical user interface&#10;&#10;Description automatically generated"/>
+                    <pic:cNvPicPr/>
+                  </pic:nvPicPr>
+                  <pic:blipFill>
+                    <a:blip r:embed="rId18"/>
+                    <a:stretch>
+                      <a:fillRect/>
+                    </a:stretch>
+                  </pic:blipFill>
+                  <pic:spPr>
+                    <a:xfrm>
+                      <a:off x="0" y="0"/>
+                      <a:ext cx="6196965" cy="3460115"/>
+                    </a:xfrm>
+                    <a:prstGeom prst="rect">
+                      <a:avLst/>
+                    </a:prstGeom>
+                  </pic:spPr>
+                </pic:pic>
+              </a:graphicData>
+            </a:graphic>
+          </wp:inline>
+        </w:drawing>
+      </w:r>
+    </w:p>
+    <w:p>
+      <w:pPr>
+        <w:pStyle w:val="Caption"/>
+        <w:jc w:val="center"/>
+        <w:rPr>
+          <w:rFonts w:ascii="Times New Roman" w:hAnsi="Times New Roman" w:cs="Times New Roman"/>
+          <w:sz w:val="26"/>
+          <w:szCs w:val="26"/>
+        </w:rPr>
+      </w:pPr>
       <w:bookmarkStart w:id="8" w:name="_Toc87053181"/>
       <w:r>
         <w:t xml:space="preserve">Hình </w:t>
       </w:r>
-      <w:r>
-        <w:fldChar w:fldCharType="begin"/>
-      </w:r>
-      <w:r>
-        <w:instrText xml:space="preserve"> SEQ Hình \* ARABIC </w:instrText>
-      </w:r>
-      <w:r>
-        <w:fldChar w:fldCharType="separate"/>
-      </w:r>
-      <w:r>
-        <w:rPr>
-          <w:noProof/>
-        </w:rPr>
-        <w:t>7</w:t>
-      </w:r>
-      <w:r>
-        <w:fldChar w:fldCharType="end"/>
-      </w:r>
+      <w:fldSimple w:instr=" SEQ Hình \* ARABIC ">
+        <w:r>
+          <w:rPr>
+            <w:noProof/>
+          </w:rPr>
+          <w:t>8</w:t>
+        </w:r>
+      </w:fldSimple>
       <w:r>
         <w:t>: PaymentResultScreen</w:t>
       </w:r>
@@ -2857,8 +2735,9 @@
       <w:pPr>
         <w:pStyle w:val="Heading2"/>
       </w:pPr>
-      <w:bookmarkStart w:id="9" w:name="_Toc87053170"/>
-      <w:r>
+      <w:bookmarkStart w:id="9" w:name="_Toc87084496"/>
+      <w:r>
+        <w:lastRenderedPageBreak/>
         <w:t>Tạo các dịch chuyển màn hình</w:t>
       </w:r>
       <w:bookmarkEnd w:id="9"/>
@@ -2892,7 +2771,7 @@
                     </pic:cNvPicPr>
                   </pic:nvPicPr>
                   <pic:blipFill>
-                    <a:blip r:embed="rId18">
+                    <a:blip r:embed="rId19">
                       <a:extLst>
                         <a:ext uri="{28A0092B-C50C-407E-A947-70E740481C1C}">
                           <a14:useLocalDpi xmlns:a14="http://schemas.microsoft.com/office/drawing/2010/main" val="0"/>
@@ -2933,24 +2812,14 @@
       <w:r>
         <w:t xml:space="preserve">Hình </w:t>
       </w:r>
-      <w:r>
-        <w:fldChar w:fldCharType="begin"/>
-      </w:r>
-      <w:r>
-        <w:instrText xml:space="preserve"> SEQ Hình \* ARABIC </w:instrText>
-      </w:r>
-      <w:r>
-        <w:fldChar w:fldCharType="separate"/>
-      </w:r>
-      <w:r>
-        <w:rPr>
-          <w:noProof/>
-        </w:rPr>
-        <w:t>8</w:t>
-      </w:r>
-      <w:r>
-        <w:fldChar w:fldCharType="end"/>
-      </w:r>
+      <w:fldSimple w:instr=" SEQ Hình \* ARABIC ">
+        <w:r>
+          <w:rPr>
+            <w:noProof/>
+          </w:rPr>
+          <w:t>9</w:t>
+        </w:r>
+      </w:fldSimple>
       <w:r>
         <w:t>: Sơ đồ dịch chuyển màn hình</w:t>
       </w:r>
@@ -2960,9 +2829,8 @@
       <w:pPr>
         <w:pStyle w:val="Heading1"/>
       </w:pPr>
-      <w:bookmarkStart w:id="11" w:name="_Toc87053171"/>
-      <w:r>
-        <w:lastRenderedPageBreak/>
+      <w:bookmarkStart w:id="11" w:name="_Toc87084497"/>
+      <w:r>
         <w:t>Thiết kế giao diện hệ thống</w:t>
       </w:r>
       <w:bookmarkEnd w:id="11"/>
@@ -2971,7 +2839,7 @@
       <w:pPr>
         <w:pStyle w:val="Heading2"/>
       </w:pPr>
-      <w:bookmarkStart w:id="12" w:name="_Toc87053172"/>
+      <w:bookmarkStart w:id="12" w:name="_Toc87084498"/>
       <w:r>
         <w:t>Tìm Subsystem</w:t>
       </w:r>
@@ -2983,6 +2851,9 @@
         <w:jc w:val="center"/>
       </w:pPr>
       <w:r>
+        <w:rPr>
+          <w:noProof/>
+        </w:rPr>
         <w:drawing>
           <wp:inline distT="0" distB="0" distL="0" distR="0" wp14:anchorId="31257E84" wp14:editId="614EA59B">
             <wp:extent cx="5231219" cy="2240113"/>
@@ -2999,7 +2870,7 @@
                     <pic:cNvPicPr/>
                   </pic:nvPicPr>
                   <pic:blipFill>
-                    <a:blip r:embed="rId19"/>
+                    <a:blip r:embed="rId20"/>
                     <a:stretch>
                       <a:fillRect/>
                     </a:stretch>
@@ -3029,24 +2900,14 @@
       <w:r>
         <w:t xml:space="preserve">Hình </w:t>
       </w:r>
-      <w:r>
-        <w:fldChar w:fldCharType="begin"/>
-      </w:r>
-      <w:r>
-        <w:instrText xml:space="preserve"> SEQ Hình \* ARABIC </w:instrText>
-      </w:r>
-      <w:r>
-        <w:fldChar w:fldCharType="separate"/>
-      </w:r>
-      <w:r>
-        <w:rPr>
-          <w:noProof/>
-        </w:rPr>
-        <w:t>9</w:t>
-      </w:r>
-      <w:r>
-        <w:fldChar w:fldCharType="end"/>
-      </w:r>
+      <w:fldSimple w:instr=" SEQ Hình \* ARABIC ">
+        <w:r>
+          <w:rPr>
+            <w:noProof/>
+          </w:rPr>
+          <w:t>10</w:t>
+        </w:r>
+      </w:fldSimple>
       <w:r>
         <w:t>: Interbank Subsystem</w:t>
       </w:r>
@@ -3056,8 +2917,9 @@
       <w:pPr>
         <w:pStyle w:val="Heading2"/>
       </w:pPr>
-      <w:bookmarkStart w:id="14" w:name="_Toc87053173"/>
-      <w:r>
+      <w:bookmarkStart w:id="14" w:name="_Toc87084499"/>
+      <w:r>
+        <w:lastRenderedPageBreak/>
         <w:t>Thiết kế interface cho subsystem</w:t>
       </w:r>
       <w:bookmarkEnd w:id="14"/>
@@ -3088,7 +2950,7 @@
                     </pic:cNvPicPr>
                   </pic:nvPicPr>
                   <pic:blipFill>
-                    <a:blip r:embed="rId20">
+                    <a:blip r:embed="rId21">
                       <a:extLst>
                         <a:ext uri="{28A0092B-C50C-407E-A947-70E740481C1C}">
                           <a14:useLocalDpi xmlns:a14="http://schemas.microsoft.com/office/drawing/2010/main" val="0"/>
@@ -3129,24 +2991,14 @@
       <w:r>
         <w:t xml:space="preserve">Hình </w:t>
       </w:r>
-      <w:r>
-        <w:fldChar w:fldCharType="begin"/>
-      </w:r>
-      <w:r>
-        <w:instrText xml:space="preserve"> SEQ Hình \* ARABIC </w:instrText>
-      </w:r>
-      <w:r>
-        <w:fldChar w:fldCharType="separate"/>
-      </w:r>
-      <w:r>
-        <w:rPr>
-          <w:noProof/>
-        </w:rPr>
-        <w:t>10</w:t>
-      </w:r>
-      <w:r>
-        <w:fldChar w:fldCharType="end"/>
-      </w:r>
+      <w:fldSimple w:instr=" SEQ Hình \* ARABIC ">
+        <w:r>
+          <w:rPr>
+            <w:noProof/>
+          </w:rPr>
+          <w:t>11</w:t>
+        </w:r>
+      </w:fldSimple>
       <w:r>
         <w:t>: Interface cho InterbankSubsystem</w:t>
       </w:r>
@@ -3156,9 +3008,8 @@
       <w:pPr>
         <w:pStyle w:val="Heading2"/>
       </w:pPr>
-      <w:bookmarkStart w:id="16" w:name="_Toc87053174"/>
-      <w:r>
-        <w:lastRenderedPageBreak/>
+      <w:bookmarkStart w:id="16" w:name="_Toc87084500"/>
+      <w:r>
         <w:t>Thiết kế system</w:t>
       </w:r>
       <w:bookmarkEnd w:id="16"/>
@@ -3189,7 +3040,7 @@
                     </pic:cNvPicPr>
                   </pic:nvPicPr>
                   <pic:blipFill>
-                    <a:blip r:embed="rId21" cstate="print">
+                    <a:blip r:embed="rId22" cstate="print">
                       <a:extLst>
                         <a:ext uri="{28A0092B-C50C-407E-A947-70E740481C1C}">
                           <a14:useLocalDpi xmlns:a14="http://schemas.microsoft.com/office/drawing/2010/main" val="0"/>
@@ -3230,37 +3081,28 @@
       <w:r>
         <w:t xml:space="preserve">Hình </w:t>
       </w:r>
-      <w:r>
-        <w:fldChar w:fldCharType="begin"/>
-      </w:r>
-      <w:r>
-        <w:instrText xml:space="preserve"> SEQ Hình \* ARABIC </w:instrText>
-      </w:r>
-      <w:r>
-        <w:fldChar w:fldCharType="separate"/>
-      </w:r>
+      <w:fldSimple w:instr=" SEQ Hình \* ARABIC ">
+        <w:r>
+          <w:rPr>
+            <w:noProof/>
+          </w:rPr>
+          <w:t>12</w:t>
+        </w:r>
+      </w:fldSimple>
+      <w:r>
+        <w:t>: Pay order sequence</w:t>
+      </w:r>
+      <w:bookmarkEnd w:id="17"/>
+    </w:p>
+    <w:p>
+      <w:pPr>
+        <w:keepNext/>
+      </w:pPr>
       <w:r>
         <w:rPr>
           <w:noProof/>
         </w:rPr>
-        <w:t>11</w:t>
-      </w:r>
-      <w:r>
-        <w:fldChar w:fldCharType="end"/>
-      </w:r>
-      <w:r>
-        <w:t>: Pay order sequence</w:t>
-      </w:r>
-      <w:bookmarkEnd w:id="17"/>
-    </w:p>
-    <w:p>
-      <w:pPr>
-        <w:keepNext/>
-      </w:pPr>
-      <w:r>
-        <w:rPr>
-          <w:noProof/>
-        </w:rPr>
+        <w:lastRenderedPageBreak/>
         <w:drawing>
           <wp:inline distT="0" distB="0" distL="0" distR="0" wp14:anchorId="24AE090E" wp14:editId="4BDD82C3">
             <wp:extent cx="6196965" cy="2580005"/>
@@ -3279,7 +3121,7 @@
                     </pic:cNvPicPr>
                   </pic:nvPicPr>
                   <pic:blipFill>
-                    <a:blip r:embed="rId21" cstate="print">
+                    <a:blip r:embed="rId22" cstate="print">
                       <a:extLst>
                         <a:ext uri="{28A0092B-C50C-407E-A947-70E740481C1C}">
                           <a14:useLocalDpi xmlns:a14="http://schemas.microsoft.com/office/drawing/2010/main" val="0"/>
@@ -3320,38 +3162,27 @@
       <w:r>
         <w:t xml:space="preserve">Hình </w:t>
       </w:r>
-      <w:r>
-        <w:fldChar w:fldCharType="begin"/>
-      </w:r>
-      <w:r>
-        <w:instrText xml:space="preserve"> SEQ Hình \* ARABIC </w:instrText>
-      </w:r>
-      <w:r>
-        <w:fldChar w:fldCharType="separate"/>
-      </w:r>
+      <w:fldSimple w:instr=" SEQ Hình \* ARABIC ">
+        <w:r>
+          <w:rPr>
+            <w:noProof/>
+          </w:rPr>
+          <w:t>13</w:t>
+        </w:r>
+      </w:fldSimple>
+      <w:r>
+        <w:t>: Refund sequence</w:t>
+      </w:r>
+      <w:bookmarkEnd w:id="18"/>
+    </w:p>
+    <w:p>
+      <w:pPr>
+        <w:keepNext/>
+      </w:pPr>
       <w:r>
         <w:rPr>
           <w:noProof/>
         </w:rPr>
-        <w:t>12</w:t>
-      </w:r>
-      <w:r>
-        <w:fldChar w:fldCharType="end"/>
-      </w:r>
-      <w:r>
-        <w:t>: Refund sequence</w:t>
-      </w:r>
-      <w:bookmarkEnd w:id="18"/>
-    </w:p>
-    <w:p>
-      <w:pPr>
-        <w:keepNext/>
-      </w:pPr>
-      <w:r>
-        <w:rPr>
-          <w:noProof/>
-        </w:rPr>
-        <w:lastRenderedPageBreak/>
         <w:drawing>
           <wp:inline distT="0" distB="0" distL="0" distR="0" wp14:anchorId="4A877C2F" wp14:editId="389BDF58">
             <wp:extent cx="6196965" cy="2756535"/>
@@ -3370,7 +3201,7 @@
                     </pic:cNvPicPr>
                   </pic:nvPicPr>
                   <pic:blipFill>
-                    <a:blip r:embed="rId22">
+                    <a:blip r:embed="rId23">
                       <a:extLst>
                         <a:ext uri="{28A0092B-C50C-407E-A947-70E740481C1C}">
                           <a14:useLocalDpi xmlns:a14="http://schemas.microsoft.com/office/drawing/2010/main" val="0"/>
@@ -3411,34 +3242,28 @@
       <w:r>
         <w:t xml:space="preserve">Hình </w:t>
       </w:r>
-      <w:r>
-        <w:fldChar w:fldCharType="begin"/>
-      </w:r>
-      <w:r>
-        <w:instrText xml:space="preserve"> SEQ Hình \* ARABIC </w:instrText>
-      </w:r>
-      <w:r>
-        <w:fldChar w:fldCharType="separate"/>
-      </w:r>
+      <w:fldSimple w:instr=" SEQ Hình \* ARABIC ">
+        <w:r>
+          <w:rPr>
+            <w:noProof/>
+          </w:rPr>
+          <w:t>14</w:t>
+        </w:r>
+      </w:fldSimple>
+      <w:r>
+        <w:t>: Get Balance Sequel</w:t>
+      </w:r>
+      <w:bookmarkEnd w:id="19"/>
+    </w:p>
+    <w:p>
+      <w:pPr>
+        <w:keepNext/>
+      </w:pPr>
       <w:r>
         <w:rPr>
           <w:noProof/>
         </w:rPr>
-        <w:t>13</w:t>
-      </w:r>
-      <w:r>
-        <w:fldChar w:fldCharType="end"/>
-      </w:r>
-      <w:r>
-        <w:t>: Get Balance Sequel</w:t>
-      </w:r>
-      <w:bookmarkEnd w:id="19"/>
-    </w:p>
-    <w:p>
-      <w:pPr>
-        <w:keepNext/>
-      </w:pPr>
-      <w:r>
+        <w:lastRenderedPageBreak/>
         <w:drawing>
           <wp:inline distT="0" distB="0" distL="0" distR="0" wp14:anchorId="05327D0B" wp14:editId="18CFAEC0">
             <wp:extent cx="6196965" cy="2998470"/>
@@ -3455,7 +3280,7 @@
                     <pic:cNvPicPr/>
                   </pic:nvPicPr>
                   <pic:blipFill>
-                    <a:blip r:embed="rId23"/>
+                    <a:blip r:embed="rId24"/>
                     <a:stretch>
                       <a:fillRect/>
                     </a:stretch>
@@ -3485,43 +3310,33 @@
       <w:r>
         <w:t xml:space="preserve">Hình </w:t>
       </w:r>
-      <w:r>
-        <w:fldChar w:fldCharType="begin"/>
-      </w:r>
-      <w:r>
-        <w:instrText xml:space="preserve"> SEQ Hình \* ARABIC </w:instrText>
-      </w:r>
-      <w:r>
-        <w:fldChar w:fldCharType="separate"/>
-      </w:r>
+      <w:fldSimple w:instr=" SEQ Hình \* ARABIC ">
+        <w:r>
+          <w:rPr>
+            <w:noProof/>
+          </w:rPr>
+          <w:t>15</w:t>
+        </w:r>
+      </w:fldSimple>
+      <w:r>
+        <w:t>: Subsystem Elements</w:t>
+      </w:r>
+      <w:bookmarkEnd w:id="20"/>
+    </w:p>
+    <w:p>
+      <w:pPr>
+        <w:keepNext/>
+        <w:jc w:val="center"/>
+      </w:pPr>
       <w:r>
         <w:rPr>
           <w:noProof/>
         </w:rPr>
-        <w:t>14</w:t>
-      </w:r>
-      <w:r>
-        <w:fldChar w:fldCharType="end"/>
-      </w:r>
-      <w:r>
-        <w:t>: Subsystem Elements</w:t>
-      </w:r>
-      <w:bookmarkEnd w:id="20"/>
-    </w:p>
-    <w:p>
-      <w:pPr>
-        <w:keepNext/>
-      </w:pPr>
-      <w:r>
-        <w:rPr>
-          <w:noProof/>
-        </w:rPr>
-        <w:lastRenderedPageBreak/>
         <w:drawing>
-          <wp:inline distT="0" distB="0" distL="0" distR="0" wp14:anchorId="175EB0FE" wp14:editId="0807FD11">
-            <wp:extent cx="6196965" cy="5220586"/>
-            <wp:effectExtent l="0" t="0" r="0" b="0"/>
-            <wp:docPr id="25" name="Picture 25" descr="Diagram&#10;&#10;Description automatically generated"/>
+          <wp:inline distT="0" distB="0" distL="0" distR="0" wp14:anchorId="7AC1BD5F" wp14:editId="535DE27A">
+            <wp:extent cx="5140539" cy="4763387"/>
+            <wp:effectExtent l="0" t="0" r="3175" b="0"/>
+            <wp:docPr id="2" name="Picture 2" descr="Diagram&#10;&#10;Description automatically generated"/>
             <wp:cNvGraphicFramePr>
               <a:graphicFrameLocks xmlns:a="http://schemas.openxmlformats.org/drawingml/2006/main" noChangeAspect="1"/>
             </wp:cNvGraphicFramePr>
@@ -3529,26 +3344,28 @@
               <a:graphicData uri="http://schemas.openxmlformats.org/drawingml/2006/picture">
                 <pic:pic xmlns:pic="http://schemas.openxmlformats.org/drawingml/2006/picture">
                   <pic:nvPicPr>
-                    <pic:cNvPr id="25" name="Picture 25" descr="Diagram&#10;&#10;Description automatically generated"/>
+                    <pic:cNvPr id="2" name="Picture 2" descr="Diagram&#10;&#10;Description automatically generated"/>
                     <pic:cNvPicPr>
                       <a:picLocks noChangeAspect="1" noChangeArrowheads="1"/>
                     </pic:cNvPicPr>
                   </pic:nvPicPr>
-                  <pic:blipFill rotWithShape="1">
-                    <a:blip r:embed="rId24">
+                  <pic:blipFill>
+                    <a:blip r:embed="rId25">
                       <a:extLst>
                         <a:ext uri="{28A0092B-C50C-407E-A947-70E740481C1C}">
                           <a14:useLocalDpi xmlns:a14="http://schemas.microsoft.com/office/drawing/2010/main" val="0"/>
                         </a:ext>
                       </a:extLst>
                     </a:blip>
-                    <a:srcRect b="7270"/>
-                    <a:stretch/>
+                    <a:srcRect/>
+                    <a:stretch>
+                      <a:fillRect/>
+                    </a:stretch>
                   </pic:blipFill>
                   <pic:spPr bwMode="auto">
                     <a:xfrm>
                       <a:off x="0" y="0"/>
-                      <a:ext cx="6196965" cy="5220586"/>
+                      <a:ext cx="5158542" cy="4780069"/>
                     </a:xfrm>
                     <a:prstGeom prst="rect">
                       <a:avLst/>
@@ -3557,11 +3374,6 @@
                     <a:ln>
                       <a:noFill/>
                     </a:ln>
-                    <a:extLst>
-                      <a:ext uri="{53640926-AAD7-44D8-BBD7-CCE9431645EC}">
-                        <a14:shadowObscured xmlns:a14="http://schemas.microsoft.com/office/drawing/2010/main"/>
-                      </a:ext>
-                    </a:extLst>
                   </pic:spPr>
                 </pic:pic>
               </a:graphicData>
@@ -3579,24 +3391,14 @@
       <w:r>
         <w:t xml:space="preserve">Hình </w:t>
       </w:r>
-      <w:r>
-        <w:fldChar w:fldCharType="begin"/>
-      </w:r>
-      <w:r>
-        <w:instrText xml:space="preserve"> SEQ Hình \* ARABIC </w:instrText>
-      </w:r>
-      <w:r>
-        <w:fldChar w:fldCharType="separate"/>
-      </w:r>
-      <w:r>
-        <w:rPr>
-          <w:noProof/>
-        </w:rPr>
-        <w:t>15</w:t>
-      </w:r>
-      <w:r>
-        <w:fldChar w:fldCharType="end"/>
-      </w:r>
+      <w:fldSimple w:instr=" SEQ Hình \* ARABIC ">
+        <w:r>
+          <w:rPr>
+            <w:noProof/>
+          </w:rPr>
+          <w:t>16</w:t>
+        </w:r>
+      </w:fldSimple>
       <w:r>
         <w:t>: Subscene dependencies</w:t>
       </w:r>
@@ -3612,10 +3414,10 @@
         </w:rPr>
         <w:lastRenderedPageBreak/>
         <w:drawing>
-          <wp:inline distT="0" distB="0" distL="0" distR="0" wp14:anchorId="03A5EB5E" wp14:editId="7F109A50">
+          <wp:inline distT="0" distB="0" distL="0" distR="0" wp14:anchorId="2823BEF4" wp14:editId="344C8611">
             <wp:extent cx="6196965" cy="5301615"/>
             <wp:effectExtent l="0" t="0" r="0" b="0"/>
-            <wp:docPr id="26" name="Picture 26" descr="Diagram&#10;&#10;Description automatically generated"/>
+            <wp:docPr id="3" name="Picture 3" descr="Diagram&#10;&#10;Description automatically generated"/>
             <wp:cNvGraphicFramePr>
               <a:graphicFrameLocks xmlns:a="http://schemas.openxmlformats.org/drawingml/2006/main" noChangeAspect="1"/>
             </wp:cNvGraphicFramePr>
@@ -3623,13 +3425,13 @@
               <a:graphicData uri="http://schemas.openxmlformats.org/drawingml/2006/picture">
                 <pic:pic xmlns:pic="http://schemas.openxmlformats.org/drawingml/2006/picture">
                   <pic:nvPicPr>
-                    <pic:cNvPr id="26" name="Picture 26" descr="Diagram&#10;&#10;Description automatically generated"/>
+                    <pic:cNvPr id="3" name="Picture 3" descr="Diagram&#10;&#10;Description automatically generated"/>
                     <pic:cNvPicPr>
                       <a:picLocks noChangeAspect="1" noChangeArrowheads="1"/>
                     </pic:cNvPicPr>
                   </pic:nvPicPr>
                   <pic:blipFill>
-                    <a:blip r:embed="rId25">
+                    <a:blip r:embed="rId26">
                       <a:extLst>
                         <a:ext uri="{28A0092B-C50C-407E-A947-70E740481C1C}">
                           <a14:useLocalDpi xmlns:a14="http://schemas.microsoft.com/office/drawing/2010/main" val="0"/>
@@ -3670,31 +3472,21 @@
       <w:r>
         <w:t xml:space="preserve">Hình </w:t>
       </w:r>
-      <w:r>
-        <w:fldChar w:fldCharType="begin"/>
-      </w:r>
-      <w:r>
-        <w:instrText xml:space="preserve"> SEQ Hình \* ARABIC </w:instrText>
-      </w:r>
-      <w:r>
-        <w:fldChar w:fldCharType="separate"/>
-      </w:r>
-      <w:r>
-        <w:rPr>
-          <w:noProof/>
-        </w:rPr>
-        <w:t>16</w:t>
-      </w:r>
-      <w:r>
-        <w:fldChar w:fldCharType="end"/>
-      </w:r>
+      <w:fldSimple w:instr=" SEQ Hình \* ARABIC ">
+        <w:r>
+          <w:rPr>
+            <w:noProof/>
+          </w:rPr>
+          <w:t>17</w:t>
+        </w:r>
+      </w:fldSimple>
       <w:r>
         <w:t>: Checkpoint</w:t>
       </w:r>
       <w:bookmarkEnd w:id="22"/>
     </w:p>
     <w:sectPr>
-      <w:headerReference w:type="default" r:id="rId26"/>
+      <w:headerReference w:type="default" r:id="rId27"/>
       <w:pgSz w:w="12240" w:h="15840"/>
       <w:pgMar w:top="1440" w:right="1041" w:bottom="284" w:left="1440" w:header="720" w:footer="720" w:gutter="0"/>
       <w:cols w:space="720"/>
@@ -5589,15 +5381,16 @@
 </file>
 
 <file path=customXml/item1.xml><?xml version="1.0" encoding="utf-8"?>
-<?mso-contentType ?>
-<FormTemplates xmlns="http://schemas.microsoft.com/sharepoint/v3/contenttype/forms">
-  <Display>DocumentLibraryForm</Display>
-  <Edit>DocumentLibraryForm</Edit>
-  <New>DocumentLibraryForm</New>
-</FormTemplates>
+<p:properties xmlns:p="http://schemas.microsoft.com/office/2006/metadata/properties" xmlns:xsi="http://www.w3.org/2001/XMLSchema-instance" xmlns:pc="http://schemas.microsoft.com/office/infopath/2007/PartnerControls">
+  <documentManagement/>
+</p:properties>
 </file>
 
 <file path=customXml/item2.xml><?xml version="1.0" encoding="utf-8"?>
+<b:Sources xmlns:b="http://schemas.openxmlformats.org/officeDocument/2006/bibliography" xmlns="http://schemas.openxmlformats.org/officeDocument/2006/bibliography" SelectedStyle="\APASixthEditionOfficeOnline.xsl" StyleName="APA" Version="6"/>
+</file>
+
+<file path=customXml/item3.xml><?xml version="1.0" encoding="utf-8"?>
 <ct:contentTypeSchema xmlns:ct="http://schemas.microsoft.com/office/2006/metadata/contentType" xmlns:ma="http://schemas.microsoft.com/office/2006/metadata/properties/metaAttributes" ct:_="" ma:_="" ma:contentTypeName="Document" ma:contentTypeID="0x0101005A7D0E6CBB4AB845B3CDB82C76FBB770" ma:contentTypeVersion="0" ma:contentTypeDescription="Create a new document." ma:contentTypeScope="" ma:versionID="0d3851cec5cc3a0b3b62dc1657f69850">
   <xsd:schema xmlns:xsd="http://www.w3.org/2001/XMLSchema" xmlns:xs="http://www.w3.org/2001/XMLSchema" xmlns:p="http://schemas.microsoft.com/office/2006/metadata/properties" targetNamespace="http://schemas.microsoft.com/office/2006/metadata/properties" ma:root="true" ma:fieldsID="d413257cd9829394d17656a545d5fa4e">
     <xsd:element name="properties">
@@ -5711,25 +5504,33 @@
 </ct:contentTypeSchema>
 </file>
 
-<file path=customXml/item3.xml><?xml version="1.0" encoding="utf-8"?>
-<b:Sources xmlns:b="http://schemas.openxmlformats.org/officeDocument/2006/bibliography" xmlns="http://schemas.openxmlformats.org/officeDocument/2006/bibliography" SelectedStyle="\APASixthEditionOfficeOnline.xsl" StyleName="APA" Version="6"/>
-</file>
-
 <file path=customXml/item4.xml><?xml version="1.0" encoding="utf-8"?>
-<p:properties xmlns:p="http://schemas.microsoft.com/office/2006/metadata/properties" xmlns:xsi="http://www.w3.org/2001/XMLSchema-instance" xmlns:pc="http://schemas.microsoft.com/office/infopath/2007/PartnerControls">
-  <documentManagement/>
-</p:properties>
+<?mso-contentType ?>
+<FormTemplates xmlns="http://schemas.microsoft.com/sharepoint/v3/contenttype/forms">
+  <Display>DocumentLibraryForm</Display>
+  <Edit>DocumentLibraryForm</Edit>
+  <New>DocumentLibraryForm</New>
+</FormTemplates>
 </file>
 
 <file path=customXml/itemProps1.xml><?xml version="1.0" encoding="utf-8"?>
-<ds:datastoreItem xmlns:ds="http://schemas.openxmlformats.org/officeDocument/2006/customXml" ds:itemID="{9A07B44C-D3BE-49CC-A20A-4DF747A292C5}">
+<ds:datastoreItem xmlns:ds="http://schemas.openxmlformats.org/officeDocument/2006/customXml" ds:itemID="{199F2DAF-D700-446B-B7D1-914C27C2B456}">
   <ds:schemaRefs>
-    <ds:schemaRef ds:uri="http://schemas.microsoft.com/sharepoint/v3/contenttype/forms"/>
+    <ds:schemaRef ds:uri="http://schemas.microsoft.com/office/2006/metadata/properties"/>
+    <ds:schemaRef ds:uri="http://schemas.microsoft.com/office/infopath/2007/PartnerControls"/>
   </ds:schemaRefs>
 </ds:datastoreItem>
 </file>
 
 <file path=customXml/itemProps2.xml><?xml version="1.0" encoding="utf-8"?>
+<ds:datastoreItem xmlns:ds="http://schemas.openxmlformats.org/officeDocument/2006/customXml" ds:itemID="{B4E6D308-4363-408E-88CE-E86ED01A7A4F}">
+  <ds:schemaRefs>
+    <ds:schemaRef ds:uri="http://schemas.openxmlformats.org/officeDocument/2006/bibliography"/>
+  </ds:schemaRefs>
+</ds:datastoreItem>
+</file>
+
+<file path=customXml/itemProps3.xml><?xml version="1.0" encoding="utf-8"?>
 <ds:datastoreItem xmlns:ds="http://schemas.openxmlformats.org/officeDocument/2006/customXml" ds:itemID="{92829B68-46C3-4BFB-A642-EA9543082E80}">
   <ds:schemaRefs>
     <ds:schemaRef ds:uri="http://schemas.microsoft.com/office/2006/metadata/contentType"/>
@@ -5745,19 +5546,10 @@
 </ds:datastoreItem>
 </file>
 
-<file path=customXml/itemProps3.xml><?xml version="1.0" encoding="utf-8"?>
-<ds:datastoreItem xmlns:ds="http://schemas.openxmlformats.org/officeDocument/2006/customXml" ds:itemID="{B4E6D308-4363-408E-88CE-E86ED01A7A4F}">
+<file path=customXml/itemProps4.xml><?xml version="1.0" encoding="utf-8"?>
+<ds:datastoreItem xmlns:ds="http://schemas.openxmlformats.org/officeDocument/2006/customXml" ds:itemID="{9A07B44C-D3BE-49CC-A20A-4DF747A292C5}">
   <ds:schemaRefs>
-    <ds:schemaRef ds:uri="http://schemas.openxmlformats.org/officeDocument/2006/bibliography"/>
-  </ds:schemaRefs>
-</ds:datastoreItem>
-</file>
-
-<file path=customXml/itemProps4.xml><?xml version="1.0" encoding="utf-8"?>
-<ds:datastoreItem xmlns:ds="http://schemas.openxmlformats.org/officeDocument/2006/customXml" ds:itemID="{199F2DAF-D700-446B-B7D1-914C27C2B456}">
-  <ds:schemaRefs>
-    <ds:schemaRef ds:uri="http://schemas.microsoft.com/office/2006/metadata/properties"/>
-    <ds:schemaRef ds:uri="http://schemas.microsoft.com/office/infopath/2007/PartnerControls"/>
+    <ds:schemaRef ds:uri="http://schemas.microsoft.com/sharepoint/v3/contenttype/forms"/>
   </ds:schemaRefs>
 </ds:datastoreItem>
 </file>
</xml_diff>